<commit_message>
update by JK Wang
更新了check的内容，并做了更详细的检查并进行了更改，同时依据检查内容对软件开发计划书进行了更改。
</commit_message>
<xml_diff>
--- a/自评-team23-软件开发计划书-修改说明表.docx
+++ b/自评-team23-软件开发计划书-修改说明表.docx
@@ -252,7 +252,6 @@
             <w:pPr>
               <w:jc w:val="left"/>
               <w:rPr>
-                <w:rFonts w:hint="eastAsia"/>
                 <w:szCs w:val="21"/>
               </w:rPr>
             </w:pPr>
@@ -280,7 +279,6 @@
             <w:pPr>
               <w:jc w:val="left"/>
               <w:rPr>
-                <w:rFonts w:hint="eastAsia"/>
                 <w:szCs w:val="21"/>
               </w:rPr>
             </w:pPr>
@@ -308,7 +306,6 @@
             <w:pPr>
               <w:jc w:val="left"/>
               <w:rPr>
-                <w:rFonts w:hint="eastAsia"/>
                 <w:szCs w:val="21"/>
               </w:rPr>
             </w:pPr>
@@ -319,13 +316,548 @@
               </w:rPr>
               <w:t>王嘉凯</w:t>
             </w:r>
-            <w:bookmarkStart w:id="0" w:name="_GoBack"/>
-            <w:bookmarkEnd w:id="0"/>
+          </w:p>
+        </w:tc>
+      </w:tr>
+      <w:tr>
+        <w:trPr>
+          <w:trHeight w:val="276"/>
+        </w:trPr>
+        <w:tc>
+          <w:tcPr>
+            <w:tcW w:w="2265" w:type="dxa"/>
+            <w:tcBorders>
+              <w:top w:val="single" w:sz="4" w:space="0" w:color="auto"/>
+              <w:left w:val="single" w:sz="4" w:space="0" w:color="auto"/>
+              <w:bottom w:val="single" w:sz="4" w:space="0" w:color="auto"/>
+              <w:right w:val="single" w:sz="4" w:space="0" w:color="auto"/>
+            </w:tcBorders>
+            <w:vAlign w:val="center"/>
+          </w:tcPr>
+          <w:p>
+            <w:pPr>
+              <w:jc w:val="left"/>
+              <w:rPr>
+                <w:rFonts w:hint="eastAsia"/>
+                <w:szCs w:val="21"/>
+              </w:rPr>
+            </w:pPr>
+            <w:r>
+              <w:rPr>
+                <w:rFonts w:hint="eastAsia"/>
+                <w:szCs w:val="21"/>
+              </w:rPr>
+              <w:t>软件开发说明书整体</w:t>
+            </w:r>
+          </w:p>
+        </w:tc>
+        <w:tc>
+          <w:tcPr>
+            <w:tcW w:w="2538" w:type="dxa"/>
+            <w:tcBorders>
+              <w:top w:val="single" w:sz="4" w:space="0" w:color="auto"/>
+              <w:left w:val="single" w:sz="4" w:space="0" w:color="auto"/>
+              <w:bottom w:val="single" w:sz="4" w:space="0" w:color="auto"/>
+              <w:right w:val="single" w:sz="4" w:space="0" w:color="auto"/>
+            </w:tcBorders>
+            <w:vAlign w:val="center"/>
+          </w:tcPr>
+          <w:p>
+            <w:pPr>
+              <w:jc w:val="left"/>
+              <w:rPr>
+                <w:rFonts w:hint="eastAsia"/>
+                <w:szCs w:val="21"/>
+              </w:rPr>
+            </w:pPr>
+            <w:r>
+              <w:rPr>
+                <w:rFonts w:hint="eastAsia"/>
+                <w:szCs w:val="21"/>
+              </w:rPr>
+              <w:t>为每个表编号</w:t>
+            </w:r>
+          </w:p>
+        </w:tc>
+        <w:tc>
+          <w:tcPr>
+            <w:tcW w:w="3702" w:type="dxa"/>
+            <w:tcBorders>
+              <w:top w:val="single" w:sz="4" w:space="0" w:color="auto"/>
+              <w:left w:val="single" w:sz="4" w:space="0" w:color="auto"/>
+              <w:bottom w:val="single" w:sz="4" w:space="0" w:color="auto"/>
+              <w:right w:val="single" w:sz="4" w:space="0" w:color="auto"/>
+            </w:tcBorders>
+            <w:vAlign w:val="center"/>
+          </w:tcPr>
+          <w:p>
+            <w:pPr>
+              <w:jc w:val="left"/>
+              <w:rPr>
+                <w:rFonts w:hint="eastAsia"/>
+                <w:szCs w:val="21"/>
+              </w:rPr>
+            </w:pPr>
+            <w:r>
+              <w:rPr>
+                <w:rFonts w:hint="eastAsia"/>
+                <w:szCs w:val="21"/>
+              </w:rPr>
+              <w:t>王嘉凯</w:t>
+            </w:r>
+          </w:p>
+        </w:tc>
+      </w:tr>
+      <w:tr>
+        <w:trPr>
+          <w:trHeight w:val="276"/>
+        </w:trPr>
+        <w:tc>
+          <w:tcPr>
+            <w:tcW w:w="2265" w:type="dxa"/>
+            <w:tcBorders>
+              <w:top w:val="single" w:sz="4" w:space="0" w:color="auto"/>
+              <w:left w:val="single" w:sz="4" w:space="0" w:color="auto"/>
+              <w:bottom w:val="single" w:sz="4" w:space="0" w:color="auto"/>
+              <w:right w:val="single" w:sz="4" w:space="0" w:color="auto"/>
+            </w:tcBorders>
+            <w:vAlign w:val="center"/>
+          </w:tcPr>
+          <w:p>
+            <w:pPr>
+              <w:jc w:val="left"/>
+              <w:rPr>
+                <w:rFonts w:hint="eastAsia"/>
+                <w:szCs w:val="21"/>
+              </w:rPr>
+            </w:pPr>
+            <w:r>
+              <w:rPr>
+                <w:rFonts w:hint="eastAsia"/>
+                <w:szCs w:val="21"/>
+              </w:rPr>
+              <w:t>交付产品部分</w:t>
+            </w:r>
+          </w:p>
+        </w:tc>
+        <w:tc>
+          <w:tcPr>
+            <w:tcW w:w="2538" w:type="dxa"/>
+            <w:tcBorders>
+              <w:top w:val="single" w:sz="4" w:space="0" w:color="auto"/>
+              <w:left w:val="single" w:sz="4" w:space="0" w:color="auto"/>
+              <w:bottom w:val="single" w:sz="4" w:space="0" w:color="auto"/>
+              <w:right w:val="single" w:sz="4" w:space="0" w:color="auto"/>
+            </w:tcBorders>
+            <w:vAlign w:val="center"/>
+          </w:tcPr>
+          <w:p>
+            <w:pPr>
+              <w:jc w:val="left"/>
+              <w:rPr>
+                <w:rFonts w:hint="eastAsia"/>
+                <w:szCs w:val="21"/>
+              </w:rPr>
+            </w:pPr>
+            <w:r>
+              <w:rPr>
+                <w:rFonts w:hint="eastAsia"/>
+                <w:szCs w:val="21"/>
+              </w:rPr>
+              <w:t>根据实际情况，删除了开发进度报告</w:t>
+            </w:r>
+          </w:p>
+        </w:tc>
+        <w:tc>
+          <w:tcPr>
+            <w:tcW w:w="3702" w:type="dxa"/>
+            <w:tcBorders>
+              <w:top w:val="single" w:sz="4" w:space="0" w:color="auto"/>
+              <w:left w:val="single" w:sz="4" w:space="0" w:color="auto"/>
+              <w:bottom w:val="single" w:sz="4" w:space="0" w:color="auto"/>
+              <w:right w:val="single" w:sz="4" w:space="0" w:color="auto"/>
+            </w:tcBorders>
+            <w:vAlign w:val="center"/>
+          </w:tcPr>
+          <w:p>
+            <w:pPr>
+              <w:jc w:val="left"/>
+              <w:rPr>
+                <w:rFonts w:hint="eastAsia"/>
+                <w:szCs w:val="21"/>
+              </w:rPr>
+            </w:pPr>
+            <w:r>
+              <w:rPr>
+                <w:rFonts w:hint="eastAsia"/>
+                <w:szCs w:val="21"/>
+              </w:rPr>
+              <w:t>王嘉凯</w:t>
+            </w:r>
+          </w:p>
+        </w:tc>
+      </w:tr>
+      <w:tr>
+        <w:trPr>
+          <w:trHeight w:val="276"/>
+        </w:trPr>
+        <w:tc>
+          <w:tcPr>
+            <w:tcW w:w="2265" w:type="dxa"/>
+            <w:tcBorders>
+              <w:top w:val="single" w:sz="4" w:space="0" w:color="auto"/>
+              <w:left w:val="single" w:sz="4" w:space="0" w:color="auto"/>
+              <w:bottom w:val="single" w:sz="4" w:space="0" w:color="auto"/>
+              <w:right w:val="single" w:sz="4" w:space="0" w:color="auto"/>
+            </w:tcBorders>
+            <w:vAlign w:val="center"/>
+          </w:tcPr>
+          <w:p>
+            <w:pPr>
+              <w:jc w:val="left"/>
+              <w:rPr>
+                <w:rFonts w:hint="eastAsia"/>
+                <w:szCs w:val="21"/>
+              </w:rPr>
+            </w:pPr>
+            <w:r>
+              <w:rPr>
+                <w:rFonts w:hint="eastAsia"/>
+                <w:szCs w:val="21"/>
+              </w:rPr>
+              <w:t>规模估算部分</w:t>
+            </w:r>
+          </w:p>
+        </w:tc>
+        <w:tc>
+          <w:tcPr>
+            <w:tcW w:w="2538" w:type="dxa"/>
+            <w:tcBorders>
+              <w:top w:val="single" w:sz="4" w:space="0" w:color="auto"/>
+              <w:left w:val="single" w:sz="4" w:space="0" w:color="auto"/>
+              <w:bottom w:val="single" w:sz="4" w:space="0" w:color="auto"/>
+              <w:right w:val="single" w:sz="4" w:space="0" w:color="auto"/>
+            </w:tcBorders>
+            <w:vAlign w:val="center"/>
+          </w:tcPr>
+          <w:p>
+            <w:pPr>
+              <w:jc w:val="left"/>
+              <w:rPr>
+                <w:rFonts w:hint="eastAsia"/>
+                <w:szCs w:val="21"/>
+              </w:rPr>
+            </w:pPr>
+            <w:r>
+              <w:rPr>
+                <w:rFonts w:hint="eastAsia"/>
+                <w:szCs w:val="21"/>
+              </w:rPr>
+              <w:t>补充了需要解释的部分</w:t>
+            </w:r>
+          </w:p>
+        </w:tc>
+        <w:tc>
+          <w:tcPr>
+            <w:tcW w:w="3702" w:type="dxa"/>
+            <w:tcBorders>
+              <w:top w:val="single" w:sz="4" w:space="0" w:color="auto"/>
+              <w:left w:val="single" w:sz="4" w:space="0" w:color="auto"/>
+              <w:bottom w:val="single" w:sz="4" w:space="0" w:color="auto"/>
+              <w:right w:val="single" w:sz="4" w:space="0" w:color="auto"/>
+            </w:tcBorders>
+            <w:vAlign w:val="center"/>
+          </w:tcPr>
+          <w:p>
+            <w:pPr>
+              <w:jc w:val="left"/>
+              <w:rPr>
+                <w:rFonts w:hint="eastAsia"/>
+                <w:szCs w:val="21"/>
+              </w:rPr>
+            </w:pPr>
+            <w:r>
+              <w:rPr>
+                <w:rFonts w:hint="eastAsia"/>
+                <w:szCs w:val="21"/>
+              </w:rPr>
+              <w:t>王嘉凯</w:t>
+            </w:r>
+          </w:p>
+        </w:tc>
+      </w:tr>
+      <w:tr>
+        <w:trPr>
+          <w:trHeight w:val="276"/>
+        </w:trPr>
+        <w:tc>
+          <w:tcPr>
+            <w:tcW w:w="2265" w:type="dxa"/>
+            <w:tcBorders>
+              <w:top w:val="single" w:sz="4" w:space="0" w:color="auto"/>
+              <w:left w:val="single" w:sz="4" w:space="0" w:color="auto"/>
+              <w:bottom w:val="single" w:sz="4" w:space="0" w:color="auto"/>
+              <w:right w:val="single" w:sz="4" w:space="0" w:color="auto"/>
+            </w:tcBorders>
+            <w:vAlign w:val="center"/>
+          </w:tcPr>
+          <w:p>
+            <w:pPr>
+              <w:jc w:val="left"/>
+              <w:rPr>
+                <w:rFonts w:hint="eastAsia"/>
+                <w:szCs w:val="21"/>
+              </w:rPr>
+            </w:pPr>
+            <w:r>
+              <w:rPr>
+                <w:rFonts w:hint="eastAsia"/>
+                <w:szCs w:val="21"/>
+              </w:rPr>
+              <w:t>工作量估算算法</w:t>
+            </w:r>
+          </w:p>
+        </w:tc>
+        <w:tc>
+          <w:tcPr>
+            <w:tcW w:w="2538" w:type="dxa"/>
+            <w:tcBorders>
+              <w:top w:val="single" w:sz="4" w:space="0" w:color="auto"/>
+              <w:left w:val="single" w:sz="4" w:space="0" w:color="auto"/>
+              <w:bottom w:val="single" w:sz="4" w:space="0" w:color="auto"/>
+              <w:right w:val="single" w:sz="4" w:space="0" w:color="auto"/>
+            </w:tcBorders>
+            <w:vAlign w:val="center"/>
+          </w:tcPr>
+          <w:p>
+            <w:pPr>
+              <w:jc w:val="left"/>
+              <w:rPr>
+                <w:rFonts w:hint="eastAsia"/>
+                <w:szCs w:val="21"/>
+              </w:rPr>
+            </w:pPr>
+            <w:r>
+              <w:rPr>
+                <w:rFonts w:hint="eastAsia"/>
+                <w:szCs w:val="21"/>
+              </w:rPr>
+              <w:t>认为无必要</w:t>
+            </w:r>
+          </w:p>
+        </w:tc>
+        <w:tc>
+          <w:tcPr>
+            <w:tcW w:w="3702" w:type="dxa"/>
+            <w:tcBorders>
+              <w:top w:val="single" w:sz="4" w:space="0" w:color="auto"/>
+              <w:left w:val="single" w:sz="4" w:space="0" w:color="auto"/>
+              <w:bottom w:val="single" w:sz="4" w:space="0" w:color="auto"/>
+              <w:right w:val="single" w:sz="4" w:space="0" w:color="auto"/>
+            </w:tcBorders>
+            <w:vAlign w:val="center"/>
+          </w:tcPr>
+          <w:p>
+            <w:pPr>
+              <w:jc w:val="left"/>
+              <w:rPr>
+                <w:rFonts w:hint="eastAsia"/>
+                <w:szCs w:val="21"/>
+              </w:rPr>
+            </w:pPr>
+            <w:r>
+              <w:rPr>
+                <w:rFonts w:hint="eastAsia"/>
+                <w:szCs w:val="21"/>
+              </w:rPr>
+              <w:t>王嘉凯</w:t>
+            </w:r>
+          </w:p>
+        </w:tc>
+      </w:tr>
+      <w:tr>
+        <w:trPr>
+          <w:trHeight w:val="276"/>
+        </w:trPr>
+        <w:tc>
+          <w:tcPr>
+            <w:tcW w:w="2265" w:type="dxa"/>
+            <w:tcBorders>
+              <w:top w:val="single" w:sz="4" w:space="0" w:color="auto"/>
+              <w:left w:val="single" w:sz="4" w:space="0" w:color="auto"/>
+              <w:bottom w:val="single" w:sz="4" w:space="0" w:color="auto"/>
+              <w:right w:val="single" w:sz="4" w:space="0" w:color="auto"/>
+            </w:tcBorders>
+            <w:vAlign w:val="center"/>
+          </w:tcPr>
+          <w:p>
+            <w:pPr>
+              <w:jc w:val="left"/>
+              <w:rPr>
+                <w:rFonts w:hint="eastAsia"/>
+                <w:szCs w:val="21"/>
+              </w:rPr>
+            </w:pPr>
+            <w:r>
+              <w:rPr>
+                <w:rFonts w:hint="eastAsia"/>
+                <w:szCs w:val="21"/>
+              </w:rPr>
+              <w:t>文档的多个部分</w:t>
+            </w:r>
+          </w:p>
+        </w:tc>
+        <w:tc>
+          <w:tcPr>
+            <w:tcW w:w="2538" w:type="dxa"/>
+            <w:tcBorders>
+              <w:top w:val="single" w:sz="4" w:space="0" w:color="auto"/>
+              <w:left w:val="single" w:sz="4" w:space="0" w:color="auto"/>
+              <w:bottom w:val="single" w:sz="4" w:space="0" w:color="auto"/>
+              <w:right w:val="single" w:sz="4" w:space="0" w:color="auto"/>
+            </w:tcBorders>
+            <w:vAlign w:val="center"/>
+          </w:tcPr>
+          <w:p>
+            <w:pPr>
+              <w:jc w:val="left"/>
+              <w:rPr>
+                <w:rFonts w:hint="eastAsia"/>
+                <w:szCs w:val="21"/>
+              </w:rPr>
+            </w:pPr>
+            <w:r>
+              <w:rPr>
+                <w:rFonts w:hint="eastAsia"/>
+                <w:szCs w:val="21"/>
+              </w:rPr>
+              <w:t>更改</w:t>
+            </w:r>
+          </w:p>
+        </w:tc>
+        <w:tc>
+          <w:tcPr>
+            <w:tcW w:w="3702" w:type="dxa"/>
+            <w:tcBorders>
+              <w:top w:val="single" w:sz="4" w:space="0" w:color="auto"/>
+              <w:left w:val="single" w:sz="4" w:space="0" w:color="auto"/>
+              <w:bottom w:val="single" w:sz="4" w:space="0" w:color="auto"/>
+              <w:right w:val="single" w:sz="4" w:space="0" w:color="auto"/>
+            </w:tcBorders>
+            <w:vAlign w:val="center"/>
+          </w:tcPr>
+          <w:p>
+            <w:pPr>
+              <w:jc w:val="left"/>
+              <w:rPr>
+                <w:rFonts w:hint="eastAsia"/>
+                <w:szCs w:val="21"/>
+              </w:rPr>
+            </w:pPr>
+            <w:r>
+              <w:rPr>
+                <w:rFonts w:hint="eastAsia"/>
+                <w:szCs w:val="21"/>
+              </w:rPr>
+              <w:t>王嘉凯</w:t>
+            </w:r>
+          </w:p>
+        </w:tc>
+      </w:tr>
+      <w:tr>
+        <w:trPr>
+          <w:trHeight w:val="276"/>
+        </w:trPr>
+        <w:tc>
+          <w:tcPr>
+            <w:tcW w:w="2265" w:type="dxa"/>
+            <w:tcBorders>
+              <w:top w:val="single" w:sz="4" w:space="0" w:color="auto"/>
+              <w:left w:val="single" w:sz="4" w:space="0" w:color="auto"/>
+              <w:bottom w:val="single" w:sz="4" w:space="0" w:color="auto"/>
+              <w:right w:val="single" w:sz="4" w:space="0" w:color="auto"/>
+            </w:tcBorders>
+            <w:vAlign w:val="center"/>
+          </w:tcPr>
+          <w:p>
+            <w:pPr>
+              <w:jc w:val="left"/>
+              <w:rPr>
+                <w:rFonts w:hint="eastAsia"/>
+                <w:szCs w:val="21"/>
+              </w:rPr>
+            </w:pPr>
+            <w:r>
+              <w:rPr>
+                <w:rFonts w:hint="eastAsia"/>
+                <w:szCs w:val="21"/>
+              </w:rPr>
+              <w:t>规模估算部分</w:t>
+            </w:r>
+          </w:p>
+        </w:tc>
+        <w:tc>
+          <w:tcPr>
+            <w:tcW w:w="2538" w:type="dxa"/>
+            <w:tcBorders>
+              <w:top w:val="single" w:sz="4" w:space="0" w:color="auto"/>
+              <w:left w:val="single" w:sz="4" w:space="0" w:color="auto"/>
+              <w:bottom w:val="single" w:sz="4" w:space="0" w:color="auto"/>
+              <w:right w:val="single" w:sz="4" w:space="0" w:color="auto"/>
+            </w:tcBorders>
+            <w:vAlign w:val="center"/>
+          </w:tcPr>
+          <w:p>
+            <w:pPr>
+              <w:jc w:val="left"/>
+              <w:rPr>
+                <w:rFonts w:hint="eastAsia"/>
+                <w:szCs w:val="21"/>
+              </w:rPr>
+            </w:pPr>
+            <w:r>
+              <w:rPr>
+                <w:rFonts w:hint="eastAsia"/>
+                <w:szCs w:val="21"/>
+              </w:rPr>
+              <w:t>插入新表</w:t>
+            </w:r>
+          </w:p>
+        </w:tc>
+        <w:tc>
+          <w:tcPr>
+            <w:tcW w:w="3702" w:type="dxa"/>
+            <w:tcBorders>
+              <w:top w:val="single" w:sz="4" w:space="0" w:color="auto"/>
+              <w:left w:val="single" w:sz="4" w:space="0" w:color="auto"/>
+              <w:bottom w:val="single" w:sz="4" w:space="0" w:color="auto"/>
+              <w:right w:val="single" w:sz="4" w:space="0" w:color="auto"/>
+            </w:tcBorders>
+            <w:vAlign w:val="center"/>
+          </w:tcPr>
+          <w:p>
+            <w:pPr>
+              <w:jc w:val="left"/>
+              <w:rPr>
+                <w:rFonts w:hint="eastAsia"/>
+                <w:szCs w:val="21"/>
+              </w:rPr>
+            </w:pPr>
+            <w:r>
+              <w:rPr>
+                <w:rFonts w:hint="eastAsia"/>
+                <w:szCs w:val="21"/>
+              </w:rPr>
+              <w:t>王嘉凯</w:t>
+            </w:r>
           </w:p>
         </w:tc>
       </w:tr>
     </w:tbl>
-    <w:p/>
+    <w:p>
+      <w:bookmarkStart w:id="0" w:name="_GoBack"/>
+      <w:bookmarkEnd w:id="0"/>
+    </w:p>
     <w:p>
       <w:pPr>
         <w:jc w:val="left"/>

</xml_diff>